<commit_message>
add tlv52469 spice modeling
</commit_message>
<xml_diff>
--- a/Docs/1note.docx
+++ b/Docs/1note.docx
@@ -41,10 +41,10 @@
             <v:path o:extrusionok="f" gradientshapeok="t" o:connecttype="rect"/>
             <o:lock v:ext="edit" aspectratio="t"/>
           </v:shapetype>
-          <v:shape id="_x0000_i1025" type="#_x0000_t75" style="width:494pt;height:682.5pt" o:ole="">
+          <v:shape id="_x0000_i1025" type="#_x0000_t75" style="width:494.25pt;height:682.5pt" o:ole="">
             <v:imagedata r:id="rId8" o:title=""/>
           </v:shape>
-          <o:OLEObject Type="Embed" ProgID="Word.Document.8" ShapeID="_x0000_i1025" DrawAspect="Content" ObjectID="_1802371375" r:id="rId9">
+          <o:OLEObject Type="Embed" ProgID="Word.Document.8" ShapeID="_x0000_i1025" DrawAspect="Content" ObjectID="_1805967865" r:id="rId9">
             <o:FieldCodes>\s</o:FieldCodes>
           </o:OLEObject>
         </w:object>
@@ -379,7 +379,35 @@
         <w:rPr>
           <w:szCs w:val="28"/>
         </w:rPr>
-        <w:t>принципы работы устройства, обоснован выбор элементной базы. Спроектирована топология печатной платы в САПР Altium Designer и сборочный чертеж устройства</w:t>
+        <w:t xml:space="preserve">принципы работы устройства, обоснован выбор элементной базы. Спроектирована топология печатной платы в САПР </w:t>
+      </w:r>
+      <w:proofErr w:type="spellStart"/>
+      <w:r>
+        <w:rPr>
+          <w:szCs w:val="28"/>
+        </w:rPr>
+        <w:t>Altium</w:t>
+      </w:r>
+      <w:proofErr w:type="spellEnd"/>
+      <w:r>
+        <w:rPr>
+          <w:szCs w:val="28"/>
+        </w:rPr>
+        <w:t xml:space="preserve"> </w:t>
+      </w:r>
+      <w:proofErr w:type="spellStart"/>
+      <w:r>
+        <w:rPr>
+          <w:szCs w:val="28"/>
+        </w:rPr>
+        <w:t>Designer</w:t>
+      </w:r>
+      <w:proofErr w:type="spellEnd"/>
+      <w:r>
+        <w:rPr>
+          <w:szCs w:val="28"/>
+        </w:rPr>
+        <w:t xml:space="preserve"> и сборочный чертеж устройства</w:t>
       </w:r>
       <w:r>
         <w:rPr>
@@ -424,7 +452,23 @@
           <w:color w:val="auto"/>
           <w:szCs w:val="28"/>
         </w:rPr>
-        <w:t>ESP-WROOM-32 DevKit v1.</w:t>
+        <w:t xml:space="preserve">ESP-WROOM-32 </w:t>
+      </w:r>
+      <w:proofErr w:type="spellStart"/>
+      <w:r>
+        <w:rPr>
+          <w:color w:val="auto"/>
+          <w:szCs w:val="28"/>
+        </w:rPr>
+        <w:t>DevKit</w:t>
+      </w:r>
+      <w:proofErr w:type="spellEnd"/>
+      <w:r>
+        <w:rPr>
+          <w:color w:val="auto"/>
+          <w:szCs w:val="28"/>
+        </w:rPr>
+        <w:t xml:space="preserve"> v1.</w:t>
       </w:r>
     </w:p>
     <w:p>
@@ -545,8 +589,17 @@
           <w:szCs w:val="28"/>
           <w:highlight w:val="yellow"/>
         </w:rPr>
-        <w:t xml:space="preserve"> источн</w:t>
-      </w:r>
+        <w:t xml:space="preserve"> </w:t>
+      </w:r>
+      <w:proofErr w:type="spellStart"/>
+      <w:r>
+        <w:rPr>
+          <w:szCs w:val="28"/>
+          <w:highlight w:val="yellow"/>
+        </w:rPr>
+        <w:t>источн</w:t>
+      </w:r>
+      <w:proofErr w:type="spellEnd"/>
       <w:r>
         <w:rPr>
           <w:szCs w:val="28"/>
@@ -568,6 +621,7 @@
         </w:rPr>
         <w:t xml:space="preserve">Ключевые слова: микроконтроллер, </w:t>
       </w:r>
+      <w:proofErr w:type="spellStart"/>
       <w:r>
         <w:rPr>
           <w:szCs w:val="28"/>
@@ -575,6 +629,7 @@
         </w:rPr>
         <w:t>WiFi</w:t>
       </w:r>
+      <w:proofErr w:type="spellEnd"/>
       <w:r>
         <w:rPr>
           <w:szCs w:val="28"/>
@@ -649,8 +704,8 @@
         <w:br w:type="page"/>
       </w:r>
     </w:p>
-    <w:bookmarkStart w:id="1" w:name="_Toc183991438" w:displacedByCustomXml="next"/>
-    <w:bookmarkStart w:id="2" w:name="_Toc184077690" w:displacedByCustomXml="next"/>
+    <w:bookmarkStart w:id="1" w:name="_Toc184077690" w:displacedByCustomXml="next"/>
+    <w:bookmarkStart w:id="2" w:name="_Toc183991438" w:displacedByCustomXml="next"/>
     <w:sdt>
       <w:sdtPr>
         <w:rPr>
@@ -1341,6 +1396,532 @@
           <w:pPr>
             <w:pStyle w:val="21"/>
             <w:rPr>
+              <w:b/>
+              <w:bCs/>
+              <w:noProof/>
+            </w:rPr>
+          </w:pPr>
+          <w:hyperlink w:anchor="_Toc184077698" w:history="1">
+            <w:r>
+              <w:rPr>
+                <w:rStyle w:val="a9"/>
+                <w:b/>
+                <w:bCs/>
+                <w:noProof/>
+              </w:rPr>
+              <w:t>Выводы</w:t>
+            </w:r>
+            <w:r>
+              <w:rPr>
+                <w:b/>
+                <w:bCs/>
+                <w:noProof/>
+                <w:webHidden/>
+              </w:rPr>
+              <w:tab/>
+            </w:r>
+            <w:r>
+              <w:rPr>
+                <w:b/>
+                <w:bCs/>
+                <w:noProof/>
+                <w:webHidden/>
+              </w:rPr>
+              <w:fldChar w:fldCharType="begin"/>
+            </w:r>
+            <w:r>
+              <w:rPr>
+                <w:b/>
+                <w:bCs/>
+                <w:noProof/>
+                <w:webHidden/>
+              </w:rPr>
+              <w:instrText xml:space="preserve"> PAGEREF _Toc184077698 \h </w:instrText>
+            </w:r>
+            <w:r>
+              <w:rPr>
+                <w:b/>
+                <w:bCs/>
+                <w:noProof/>
+                <w:webHidden/>
+              </w:rPr>
+            </w:r>
+            <w:r>
+              <w:rPr>
+                <w:b/>
+                <w:bCs/>
+                <w:noProof/>
+                <w:webHidden/>
+              </w:rPr>
+              <w:fldChar w:fldCharType="separate"/>
+            </w:r>
+            <w:r>
+              <w:rPr>
+                <w:b/>
+                <w:bCs/>
+                <w:noProof/>
+                <w:webHidden/>
+              </w:rPr>
+              <w:t>9</w:t>
+            </w:r>
+            <w:r>
+              <w:rPr>
+                <w:b/>
+                <w:bCs/>
+                <w:noProof/>
+                <w:webHidden/>
+              </w:rPr>
+              <w:fldChar w:fldCharType="end"/>
+            </w:r>
+          </w:hyperlink>
+        </w:p>
+        <w:p>
+          <w:pPr>
+            <w:rPr>
+              <w:rFonts w:eastAsiaTheme="minorEastAsia"/>
+              <w:color w:val="FF0000"/>
+              <w:highlight w:val="yellow"/>
+            </w:rPr>
+          </w:pPr>
+          <w:r>
+            <w:rPr>
+              <w:rFonts w:eastAsiaTheme="minorEastAsia"/>
+            </w:rPr>
+            <w:t>С</w:t>
+          </w:r>
+          <w:r>
+            <w:rPr>
+              <w:rFonts w:eastAsiaTheme="minorEastAsia"/>
+              <w:color w:val="FF0000"/>
+              <w:highlight w:val="yellow"/>
+            </w:rPr>
+            <w:t>ХЕМОТЕХНИЧЕСКАЯ ЧАСТЬ</w:t>
+          </w:r>
+        </w:p>
+        <w:p>
+          <w:pPr>
+            <w:pStyle w:val="21"/>
+            <w:rPr>
+              <w:rFonts w:asciiTheme="minorHAnsi" w:eastAsiaTheme="minorEastAsia" w:hAnsiTheme="minorHAnsi" w:cstheme="minorBidi"/>
+              <w:b/>
+              <w:bCs/>
+              <w:noProof/>
+              <w:color w:val="FF0000"/>
+              <w:sz w:val="22"/>
+              <w:highlight w:val="yellow"/>
+            </w:rPr>
+          </w:pPr>
+          <w:r>
+            <w:rPr>
+              <w:rFonts w:eastAsiaTheme="minorEastAsia"/>
+              <w:color w:val="FF0000"/>
+              <w:highlight w:val="yellow"/>
+            </w:rPr>
+            <w:tab/>
+          </w:r>
+          <w:hyperlink w:anchor="_Toc184077700" w:history="1">
+            <w:r>
+              <w:rPr>
+                <w:rStyle w:val="a9"/>
+                <w:b/>
+                <w:bCs/>
+                <w:noProof/>
+                <w:color w:val="FF0000"/>
+                <w:highlight w:val="yellow"/>
+              </w:rPr>
+              <w:t>2.1 Разработка структурной схемы</w:t>
+            </w:r>
+            <w:r>
+              <w:rPr>
+                <w:b/>
+                <w:bCs/>
+                <w:noProof/>
+                <w:webHidden/>
+                <w:color w:val="FF0000"/>
+                <w:highlight w:val="yellow"/>
+              </w:rPr>
+              <w:tab/>
+            </w:r>
+            <w:r>
+              <w:rPr>
+                <w:b/>
+                <w:bCs/>
+                <w:noProof/>
+                <w:webHidden/>
+                <w:color w:val="FF0000"/>
+                <w:highlight w:val="yellow"/>
+              </w:rPr>
+              <w:fldChar w:fldCharType="begin"/>
+            </w:r>
+            <w:r>
+              <w:rPr>
+                <w:b/>
+                <w:bCs/>
+                <w:noProof/>
+                <w:webHidden/>
+                <w:color w:val="FF0000"/>
+                <w:highlight w:val="yellow"/>
+              </w:rPr>
+              <w:instrText xml:space="preserve"> PAGEREF _Toc184077700 \h </w:instrText>
+            </w:r>
+            <w:r>
+              <w:rPr>
+                <w:b/>
+                <w:bCs/>
+                <w:noProof/>
+                <w:webHidden/>
+                <w:color w:val="FF0000"/>
+                <w:highlight w:val="yellow"/>
+              </w:rPr>
+            </w:r>
+            <w:r>
+              <w:rPr>
+                <w:b/>
+                <w:bCs/>
+                <w:noProof/>
+                <w:webHidden/>
+                <w:color w:val="FF0000"/>
+                <w:highlight w:val="yellow"/>
+              </w:rPr>
+              <w:fldChar w:fldCharType="separate"/>
+            </w:r>
+            <w:r>
+              <w:rPr>
+                <w:b/>
+                <w:bCs/>
+                <w:noProof/>
+                <w:webHidden/>
+                <w:color w:val="FF0000"/>
+                <w:highlight w:val="yellow"/>
+              </w:rPr>
+              <w:t>10</w:t>
+            </w:r>
+            <w:r>
+              <w:rPr>
+                <w:b/>
+                <w:bCs/>
+                <w:noProof/>
+                <w:webHidden/>
+                <w:color w:val="FF0000"/>
+                <w:highlight w:val="yellow"/>
+              </w:rPr>
+              <w:fldChar w:fldCharType="end"/>
+            </w:r>
+          </w:hyperlink>
+        </w:p>
+        <w:p>
+          <w:pPr>
+            <w:pStyle w:val="21"/>
+            <w:rPr>
+              <w:rFonts w:asciiTheme="minorHAnsi" w:eastAsiaTheme="minorEastAsia" w:hAnsiTheme="minorHAnsi" w:cstheme="minorBidi"/>
+              <w:b/>
+              <w:bCs/>
+              <w:noProof/>
+              <w:color w:val="FF0000"/>
+              <w:sz w:val="22"/>
+              <w:highlight w:val="yellow"/>
+            </w:rPr>
+          </w:pPr>
+          <w:hyperlink w:anchor="_Toc184077701" w:history="1">
+            <w:r>
+              <w:rPr>
+                <w:rStyle w:val="a9"/>
+                <w:b/>
+                <w:bCs/>
+                <w:noProof/>
+                <w:color w:val="FF0000"/>
+                <w:highlight w:val="yellow"/>
+              </w:rPr>
+              <w:t>2.2 Разработка функциональной схемы</w:t>
+            </w:r>
+            <w:r>
+              <w:rPr>
+                <w:b/>
+                <w:bCs/>
+                <w:noProof/>
+                <w:webHidden/>
+                <w:color w:val="FF0000"/>
+                <w:highlight w:val="yellow"/>
+              </w:rPr>
+              <w:tab/>
+            </w:r>
+            <w:r>
+              <w:rPr>
+                <w:b/>
+                <w:bCs/>
+                <w:noProof/>
+                <w:webHidden/>
+                <w:color w:val="FF0000"/>
+                <w:highlight w:val="yellow"/>
+              </w:rPr>
+              <w:fldChar w:fldCharType="begin"/>
+            </w:r>
+            <w:r>
+              <w:rPr>
+                <w:b/>
+                <w:bCs/>
+                <w:noProof/>
+                <w:webHidden/>
+                <w:color w:val="FF0000"/>
+                <w:highlight w:val="yellow"/>
+              </w:rPr>
+              <w:instrText xml:space="preserve"> PAGEREF _Toc184077701 \h </w:instrText>
+            </w:r>
+            <w:r>
+              <w:rPr>
+                <w:b/>
+                <w:bCs/>
+                <w:noProof/>
+                <w:webHidden/>
+                <w:color w:val="FF0000"/>
+                <w:highlight w:val="yellow"/>
+              </w:rPr>
+            </w:r>
+            <w:r>
+              <w:rPr>
+                <w:b/>
+                <w:bCs/>
+                <w:noProof/>
+                <w:webHidden/>
+                <w:color w:val="FF0000"/>
+                <w:highlight w:val="yellow"/>
+              </w:rPr>
+              <w:fldChar w:fldCharType="separate"/>
+            </w:r>
+            <w:r>
+              <w:rPr>
+                <w:b/>
+                <w:bCs/>
+                <w:noProof/>
+                <w:webHidden/>
+                <w:color w:val="FF0000"/>
+                <w:highlight w:val="yellow"/>
+              </w:rPr>
+              <w:t>11</w:t>
+            </w:r>
+            <w:r>
+              <w:rPr>
+                <w:b/>
+                <w:bCs/>
+                <w:noProof/>
+                <w:webHidden/>
+                <w:color w:val="FF0000"/>
+                <w:highlight w:val="yellow"/>
+              </w:rPr>
+              <w:fldChar w:fldCharType="end"/>
+            </w:r>
+          </w:hyperlink>
+        </w:p>
+        <w:p>
+          <w:pPr>
+            <w:pStyle w:val="21"/>
+            <w:rPr>
+              <w:rFonts w:asciiTheme="minorHAnsi" w:eastAsiaTheme="minorEastAsia" w:hAnsiTheme="minorHAnsi" w:cstheme="minorBidi"/>
+              <w:b/>
+              <w:bCs/>
+              <w:noProof/>
+              <w:color w:val="FF0000"/>
+              <w:sz w:val="22"/>
+              <w:highlight w:val="yellow"/>
+            </w:rPr>
+          </w:pPr>
+          <w:hyperlink w:anchor="_Toc184077702" w:history="1">
+            <w:r>
+              <w:rPr>
+                <w:rStyle w:val="a9"/>
+                <w:b/>
+                <w:bCs/>
+                <w:noProof/>
+                <w:color w:val="FF0000"/>
+                <w:highlight w:val="yellow"/>
+              </w:rPr>
+              <w:t>2.3 Разработка принципиальной схемы</w:t>
+            </w:r>
+            <w:r>
+              <w:rPr>
+                <w:b/>
+                <w:bCs/>
+                <w:noProof/>
+                <w:webHidden/>
+                <w:color w:val="FF0000"/>
+                <w:highlight w:val="yellow"/>
+              </w:rPr>
+              <w:tab/>
+            </w:r>
+            <w:r>
+              <w:rPr>
+                <w:b/>
+                <w:bCs/>
+                <w:noProof/>
+                <w:webHidden/>
+                <w:color w:val="FF0000"/>
+                <w:highlight w:val="yellow"/>
+              </w:rPr>
+              <w:fldChar w:fldCharType="begin"/>
+            </w:r>
+            <w:r>
+              <w:rPr>
+                <w:b/>
+                <w:bCs/>
+                <w:noProof/>
+                <w:webHidden/>
+                <w:color w:val="FF0000"/>
+                <w:highlight w:val="yellow"/>
+              </w:rPr>
+              <w:instrText xml:space="preserve"> PAGEREF _Toc184077702 \h </w:instrText>
+            </w:r>
+            <w:r>
+              <w:rPr>
+                <w:b/>
+                <w:bCs/>
+                <w:noProof/>
+                <w:webHidden/>
+                <w:color w:val="FF0000"/>
+                <w:highlight w:val="yellow"/>
+              </w:rPr>
+            </w:r>
+            <w:r>
+              <w:rPr>
+                <w:b/>
+                <w:bCs/>
+                <w:noProof/>
+                <w:webHidden/>
+                <w:color w:val="FF0000"/>
+                <w:highlight w:val="yellow"/>
+              </w:rPr>
+              <w:fldChar w:fldCharType="separate"/>
+            </w:r>
+            <w:r>
+              <w:rPr>
+                <w:b/>
+                <w:bCs/>
+                <w:noProof/>
+                <w:webHidden/>
+                <w:color w:val="FF0000"/>
+                <w:highlight w:val="yellow"/>
+              </w:rPr>
+              <w:t>12</w:t>
+            </w:r>
+            <w:r>
+              <w:rPr>
+                <w:b/>
+                <w:bCs/>
+                <w:noProof/>
+                <w:webHidden/>
+                <w:color w:val="FF0000"/>
+                <w:highlight w:val="yellow"/>
+              </w:rPr>
+              <w:fldChar w:fldCharType="end"/>
+            </w:r>
+          </w:hyperlink>
+        </w:p>
+        <w:p>
+          <w:pPr>
+            <w:pStyle w:val="21"/>
+            <w:rPr>
+              <w:rFonts w:asciiTheme="minorHAnsi" w:eastAsiaTheme="minorEastAsia" w:hAnsiTheme="minorHAnsi" w:cstheme="minorBidi"/>
+              <w:b/>
+              <w:bCs/>
+              <w:noProof/>
+              <w:color w:val="FF0000"/>
+              <w:sz w:val="22"/>
+              <w:highlight w:val="yellow"/>
+            </w:rPr>
+          </w:pPr>
+          <w:hyperlink w:anchor="_Toc184077703" w:history="1">
+            <w:r>
+              <w:rPr>
+                <w:rStyle w:val="a9"/>
+                <w:b/>
+                <w:bCs/>
+                <w:noProof/>
+                <w:color w:val="FF0000"/>
+                <w:highlight w:val="yellow"/>
+              </w:rPr>
+              <w:t>2.4 Обоснование выбора элементной базы</w:t>
+            </w:r>
+            <w:r>
+              <w:rPr>
+                <w:b/>
+                <w:bCs/>
+                <w:noProof/>
+                <w:webHidden/>
+                <w:color w:val="FF0000"/>
+                <w:highlight w:val="yellow"/>
+              </w:rPr>
+              <w:tab/>
+            </w:r>
+            <w:r>
+              <w:rPr>
+                <w:b/>
+                <w:bCs/>
+                <w:noProof/>
+                <w:webHidden/>
+                <w:color w:val="FF0000"/>
+                <w:highlight w:val="yellow"/>
+              </w:rPr>
+              <w:fldChar w:fldCharType="begin"/>
+            </w:r>
+            <w:r>
+              <w:rPr>
+                <w:b/>
+                <w:bCs/>
+                <w:noProof/>
+                <w:webHidden/>
+                <w:color w:val="FF0000"/>
+                <w:highlight w:val="yellow"/>
+              </w:rPr>
+              <w:instrText xml:space="preserve"> PAGEREF _Toc184077703 \h </w:instrText>
+            </w:r>
+            <w:r>
+              <w:rPr>
+                <w:b/>
+                <w:bCs/>
+                <w:noProof/>
+                <w:webHidden/>
+                <w:color w:val="FF0000"/>
+                <w:highlight w:val="yellow"/>
+              </w:rPr>
+            </w:r>
+            <w:r>
+              <w:rPr>
+                <w:b/>
+                <w:bCs/>
+                <w:noProof/>
+                <w:webHidden/>
+                <w:color w:val="FF0000"/>
+                <w:highlight w:val="yellow"/>
+              </w:rPr>
+              <w:fldChar w:fldCharType="separate"/>
+            </w:r>
+            <w:r>
+              <w:rPr>
+                <w:b/>
+                <w:bCs/>
+                <w:noProof/>
+                <w:webHidden/>
+                <w:color w:val="FF0000"/>
+                <w:highlight w:val="yellow"/>
+              </w:rPr>
+              <w:t>15</w:t>
+            </w:r>
+            <w:r>
+              <w:rPr>
+                <w:b/>
+                <w:bCs/>
+                <w:noProof/>
+                <w:webHidden/>
+                <w:color w:val="FF0000"/>
+                <w:highlight w:val="yellow"/>
+              </w:rPr>
+              <w:fldChar w:fldCharType="end"/>
+            </w:r>
+          </w:hyperlink>
+        </w:p>
+        <w:p>
+          <w:pPr>
+            <w:pStyle w:val="21"/>
+            <w:rPr>
               <w:rFonts w:asciiTheme="minorHAnsi" w:eastAsiaTheme="minorEastAsia" w:hAnsiTheme="minorHAnsi" w:cstheme="minorBidi"/>
               <w:b/>
               <w:bCs/>
@@ -1349,15 +1930,17 @@
               <w:sz w:val="22"/>
             </w:rPr>
           </w:pPr>
-          <w:hyperlink w:anchor="_Toc184077698" w:history="1">
+          <w:hyperlink w:anchor="_Toc184077704" w:history="1">
             <w:r>
               <w:rPr>
                 <w:rStyle w:val="a9"/>
                 <w:b/>
                 <w:bCs/>
                 <w:noProof/>
-              </w:rPr>
-              <w:t>Выводы</w:t>
+                <w:color w:val="FF0000"/>
+                <w:highlight w:val="yellow"/>
+              </w:rPr>
+              <w:t>2.5 Разработка перечня элементов</w:t>
             </w:r>
             <w:r>
               <w:rPr>
@@ -1365,6 +1948,8 @@
                 <w:bCs/>
                 <w:noProof/>
                 <w:webHidden/>
+                <w:color w:val="FF0000"/>
+                <w:highlight w:val="yellow"/>
               </w:rPr>
               <w:tab/>
             </w:r>
@@ -1374,6 +1959,8 @@
                 <w:bCs/>
                 <w:noProof/>
                 <w:webHidden/>
+                <w:color w:val="FF0000"/>
+                <w:highlight w:val="yellow"/>
               </w:rPr>
               <w:fldChar w:fldCharType="begin"/>
             </w:r>
@@ -1383,8 +1970,10 @@
                 <w:bCs/>
                 <w:noProof/>
                 <w:webHidden/>
-              </w:rPr>
-              <w:instrText xml:space="preserve"> PAGEREF _Toc184077698 \h </w:instrText>
+                <w:color w:val="FF0000"/>
+                <w:highlight w:val="yellow"/>
+              </w:rPr>
+              <w:instrText xml:space="preserve"> PAGEREF _Toc184077704 \h </w:instrText>
             </w:r>
             <w:r>
               <w:rPr>
@@ -1392,6 +1981,8 @@
                 <w:bCs/>
                 <w:noProof/>
                 <w:webHidden/>
+                <w:color w:val="FF0000"/>
+                <w:highlight w:val="yellow"/>
               </w:rPr>
             </w:r>
             <w:r>
@@ -1400,6 +1991,8 @@
                 <w:bCs/>
                 <w:noProof/>
                 <w:webHidden/>
+                <w:color w:val="FF0000"/>
+                <w:highlight w:val="yellow"/>
               </w:rPr>
               <w:fldChar w:fldCharType="separate"/>
             </w:r>
@@ -1409,8 +2002,10 @@
                 <w:bCs/>
                 <w:noProof/>
                 <w:webHidden/>
-              </w:rPr>
-              <w:t>9</w:t>
+                <w:color w:val="FF0000"/>
+                <w:highlight w:val="yellow"/>
+              </w:rPr>
+              <w:t>15</w:t>
             </w:r>
             <w:r>
               <w:rPr>
@@ -1418,10 +2013,19 @@
                 <w:bCs/>
                 <w:noProof/>
                 <w:webHidden/>
+                <w:color w:val="FF0000"/>
+                <w:highlight w:val="yellow"/>
               </w:rPr>
               <w:fldChar w:fldCharType="end"/>
             </w:r>
           </w:hyperlink>
+        </w:p>
+        <w:p>
+          <w:pPr>
+            <w:rPr>
+              <w:rFonts w:eastAsiaTheme="minorEastAsia"/>
+            </w:rPr>
+          </w:pPr>
         </w:p>
         <w:p>
           <w:pPr>
@@ -1500,436 +2104,6 @@
                 <w:webHidden/>
               </w:rPr>
               <w:t>10</w:t>
-            </w:r>
-            <w:r>
-              <w:rPr>
-                <w:b/>
-                <w:bCs/>
-                <w:noProof/>
-                <w:webHidden/>
-              </w:rPr>
-              <w:fldChar w:fldCharType="end"/>
-            </w:r>
-          </w:hyperlink>
-        </w:p>
-        <w:p>
-          <w:pPr>
-            <w:pStyle w:val="21"/>
-            <w:rPr>
-              <w:rFonts w:asciiTheme="minorHAnsi" w:eastAsiaTheme="minorEastAsia" w:hAnsiTheme="minorHAnsi" w:cstheme="minorBidi"/>
-              <w:b/>
-              <w:bCs/>
-              <w:noProof/>
-              <w:color w:val="auto"/>
-              <w:sz w:val="22"/>
-            </w:rPr>
-          </w:pPr>
-          <w:hyperlink w:anchor="_Toc184077700" w:history="1">
-            <w:r>
-              <w:rPr>
-                <w:rStyle w:val="a9"/>
-                <w:b/>
-                <w:bCs/>
-                <w:noProof/>
-              </w:rPr>
-              <w:t>2.1 Разработка структурной схемы</w:t>
-            </w:r>
-            <w:r>
-              <w:rPr>
-                <w:b/>
-                <w:bCs/>
-                <w:noProof/>
-                <w:webHidden/>
-              </w:rPr>
-              <w:tab/>
-            </w:r>
-            <w:r>
-              <w:rPr>
-                <w:b/>
-                <w:bCs/>
-                <w:noProof/>
-                <w:webHidden/>
-              </w:rPr>
-              <w:fldChar w:fldCharType="begin"/>
-            </w:r>
-            <w:r>
-              <w:rPr>
-                <w:b/>
-                <w:bCs/>
-                <w:noProof/>
-                <w:webHidden/>
-              </w:rPr>
-              <w:instrText xml:space="preserve"> PAGEREF _Toc184077700 \h </w:instrText>
-            </w:r>
-            <w:r>
-              <w:rPr>
-                <w:b/>
-                <w:bCs/>
-                <w:noProof/>
-                <w:webHidden/>
-              </w:rPr>
-            </w:r>
-            <w:r>
-              <w:rPr>
-                <w:b/>
-                <w:bCs/>
-                <w:noProof/>
-                <w:webHidden/>
-              </w:rPr>
-              <w:fldChar w:fldCharType="separate"/>
-            </w:r>
-            <w:r>
-              <w:rPr>
-                <w:b/>
-                <w:bCs/>
-                <w:noProof/>
-                <w:webHidden/>
-              </w:rPr>
-              <w:t>10</w:t>
-            </w:r>
-            <w:r>
-              <w:rPr>
-                <w:b/>
-                <w:bCs/>
-                <w:noProof/>
-                <w:webHidden/>
-              </w:rPr>
-              <w:fldChar w:fldCharType="end"/>
-            </w:r>
-          </w:hyperlink>
-        </w:p>
-        <w:p>
-          <w:pPr>
-            <w:pStyle w:val="21"/>
-            <w:rPr>
-              <w:rFonts w:asciiTheme="minorHAnsi" w:eastAsiaTheme="minorEastAsia" w:hAnsiTheme="minorHAnsi" w:cstheme="minorBidi"/>
-              <w:b/>
-              <w:bCs/>
-              <w:noProof/>
-              <w:color w:val="auto"/>
-              <w:sz w:val="22"/>
-            </w:rPr>
-          </w:pPr>
-          <w:hyperlink w:anchor="_Toc184077701" w:history="1">
-            <w:r>
-              <w:rPr>
-                <w:rStyle w:val="a9"/>
-                <w:b/>
-                <w:bCs/>
-                <w:noProof/>
-              </w:rPr>
-              <w:t>2.2 Разработка функциональной схемы</w:t>
-            </w:r>
-            <w:r>
-              <w:rPr>
-                <w:b/>
-                <w:bCs/>
-                <w:noProof/>
-                <w:webHidden/>
-              </w:rPr>
-              <w:tab/>
-            </w:r>
-            <w:r>
-              <w:rPr>
-                <w:b/>
-                <w:bCs/>
-                <w:noProof/>
-                <w:webHidden/>
-              </w:rPr>
-              <w:fldChar w:fldCharType="begin"/>
-            </w:r>
-            <w:r>
-              <w:rPr>
-                <w:b/>
-                <w:bCs/>
-                <w:noProof/>
-                <w:webHidden/>
-              </w:rPr>
-              <w:instrText xml:space="preserve"> PAGEREF _Toc184077701 \h </w:instrText>
-            </w:r>
-            <w:r>
-              <w:rPr>
-                <w:b/>
-                <w:bCs/>
-                <w:noProof/>
-                <w:webHidden/>
-              </w:rPr>
-            </w:r>
-            <w:r>
-              <w:rPr>
-                <w:b/>
-                <w:bCs/>
-                <w:noProof/>
-                <w:webHidden/>
-              </w:rPr>
-              <w:fldChar w:fldCharType="separate"/>
-            </w:r>
-            <w:r>
-              <w:rPr>
-                <w:b/>
-                <w:bCs/>
-                <w:noProof/>
-                <w:webHidden/>
-              </w:rPr>
-              <w:t>11</w:t>
-            </w:r>
-            <w:r>
-              <w:rPr>
-                <w:b/>
-                <w:bCs/>
-                <w:noProof/>
-                <w:webHidden/>
-              </w:rPr>
-              <w:fldChar w:fldCharType="end"/>
-            </w:r>
-          </w:hyperlink>
-        </w:p>
-        <w:p>
-          <w:pPr>
-            <w:pStyle w:val="21"/>
-            <w:rPr>
-              <w:rFonts w:asciiTheme="minorHAnsi" w:eastAsiaTheme="minorEastAsia" w:hAnsiTheme="minorHAnsi" w:cstheme="minorBidi"/>
-              <w:b/>
-              <w:bCs/>
-              <w:noProof/>
-              <w:color w:val="auto"/>
-              <w:sz w:val="22"/>
-            </w:rPr>
-          </w:pPr>
-          <w:hyperlink w:anchor="_Toc184077702" w:history="1">
-            <w:r>
-              <w:rPr>
-                <w:rStyle w:val="a9"/>
-                <w:b/>
-                <w:bCs/>
-                <w:noProof/>
-              </w:rPr>
-              <w:t>2.3 Разработка принципиальной схемы</w:t>
-            </w:r>
-            <w:r>
-              <w:rPr>
-                <w:b/>
-                <w:bCs/>
-                <w:noProof/>
-                <w:webHidden/>
-              </w:rPr>
-              <w:tab/>
-            </w:r>
-            <w:r>
-              <w:rPr>
-                <w:b/>
-                <w:bCs/>
-                <w:noProof/>
-                <w:webHidden/>
-              </w:rPr>
-              <w:fldChar w:fldCharType="begin"/>
-            </w:r>
-            <w:r>
-              <w:rPr>
-                <w:b/>
-                <w:bCs/>
-                <w:noProof/>
-                <w:webHidden/>
-              </w:rPr>
-              <w:instrText xml:space="preserve"> PAGEREF _Toc184077702 \h </w:instrText>
-            </w:r>
-            <w:r>
-              <w:rPr>
-                <w:b/>
-                <w:bCs/>
-                <w:noProof/>
-                <w:webHidden/>
-              </w:rPr>
-            </w:r>
-            <w:r>
-              <w:rPr>
-                <w:b/>
-                <w:bCs/>
-                <w:noProof/>
-                <w:webHidden/>
-              </w:rPr>
-              <w:fldChar w:fldCharType="separate"/>
-            </w:r>
-            <w:r>
-              <w:rPr>
-                <w:b/>
-                <w:bCs/>
-                <w:noProof/>
-                <w:webHidden/>
-              </w:rPr>
-              <w:t>12</w:t>
-            </w:r>
-            <w:r>
-              <w:rPr>
-                <w:b/>
-                <w:bCs/>
-                <w:noProof/>
-                <w:webHidden/>
-              </w:rPr>
-              <w:fldChar w:fldCharType="end"/>
-            </w:r>
-          </w:hyperlink>
-        </w:p>
-        <w:p>
-          <w:pPr>
-            <w:pStyle w:val="21"/>
-            <w:rPr>
-              <w:rFonts w:asciiTheme="minorHAnsi" w:eastAsiaTheme="minorEastAsia" w:hAnsiTheme="minorHAnsi" w:cstheme="minorBidi"/>
-              <w:b/>
-              <w:bCs/>
-              <w:noProof/>
-              <w:color w:val="auto"/>
-              <w:sz w:val="22"/>
-            </w:rPr>
-          </w:pPr>
-          <w:hyperlink w:anchor="_Toc184077703" w:history="1">
-            <w:r>
-              <w:rPr>
-                <w:rStyle w:val="a9"/>
-                <w:b/>
-                <w:bCs/>
-                <w:noProof/>
-              </w:rPr>
-              <w:t>2.4 Обоснование выбора элементной базы</w:t>
-            </w:r>
-            <w:r>
-              <w:rPr>
-                <w:b/>
-                <w:bCs/>
-                <w:noProof/>
-                <w:webHidden/>
-              </w:rPr>
-              <w:tab/>
-            </w:r>
-            <w:r>
-              <w:rPr>
-                <w:b/>
-                <w:bCs/>
-                <w:noProof/>
-                <w:webHidden/>
-              </w:rPr>
-              <w:fldChar w:fldCharType="begin"/>
-            </w:r>
-            <w:r>
-              <w:rPr>
-                <w:b/>
-                <w:bCs/>
-                <w:noProof/>
-                <w:webHidden/>
-              </w:rPr>
-              <w:instrText xml:space="preserve"> PAGEREF _Toc184077703 \h </w:instrText>
-            </w:r>
-            <w:r>
-              <w:rPr>
-                <w:b/>
-                <w:bCs/>
-                <w:noProof/>
-                <w:webHidden/>
-              </w:rPr>
-            </w:r>
-            <w:r>
-              <w:rPr>
-                <w:b/>
-                <w:bCs/>
-                <w:noProof/>
-                <w:webHidden/>
-              </w:rPr>
-              <w:fldChar w:fldCharType="separate"/>
-            </w:r>
-            <w:r>
-              <w:rPr>
-                <w:b/>
-                <w:bCs/>
-                <w:noProof/>
-                <w:webHidden/>
-              </w:rPr>
-              <w:t>15</w:t>
-            </w:r>
-            <w:r>
-              <w:rPr>
-                <w:b/>
-                <w:bCs/>
-                <w:noProof/>
-                <w:webHidden/>
-              </w:rPr>
-              <w:fldChar w:fldCharType="end"/>
-            </w:r>
-          </w:hyperlink>
-        </w:p>
-        <w:p>
-          <w:pPr>
-            <w:pStyle w:val="21"/>
-            <w:rPr>
-              <w:rFonts w:asciiTheme="minorHAnsi" w:eastAsiaTheme="minorEastAsia" w:hAnsiTheme="minorHAnsi" w:cstheme="minorBidi"/>
-              <w:b/>
-              <w:bCs/>
-              <w:noProof/>
-              <w:color w:val="auto"/>
-              <w:sz w:val="22"/>
-            </w:rPr>
-          </w:pPr>
-          <w:hyperlink w:anchor="_Toc184077704" w:history="1">
-            <w:r>
-              <w:rPr>
-                <w:rStyle w:val="a9"/>
-                <w:b/>
-                <w:bCs/>
-                <w:noProof/>
-              </w:rPr>
-              <w:t>2.5 Разработка перечня элементов</w:t>
-            </w:r>
-            <w:r>
-              <w:rPr>
-                <w:b/>
-                <w:bCs/>
-                <w:noProof/>
-                <w:webHidden/>
-              </w:rPr>
-              <w:tab/>
-            </w:r>
-            <w:r>
-              <w:rPr>
-                <w:b/>
-                <w:bCs/>
-                <w:noProof/>
-                <w:webHidden/>
-              </w:rPr>
-              <w:fldChar w:fldCharType="begin"/>
-            </w:r>
-            <w:r>
-              <w:rPr>
-                <w:b/>
-                <w:bCs/>
-                <w:noProof/>
-                <w:webHidden/>
-              </w:rPr>
-              <w:instrText xml:space="preserve"> PAGEREF _Toc184077704 \h </w:instrText>
-            </w:r>
-            <w:r>
-              <w:rPr>
-                <w:b/>
-                <w:bCs/>
-                <w:noProof/>
-                <w:webHidden/>
-              </w:rPr>
-            </w:r>
-            <w:r>
-              <w:rPr>
-                <w:b/>
-                <w:bCs/>
-                <w:noProof/>
-                <w:webHidden/>
-              </w:rPr>
-              <w:fldChar w:fldCharType="separate"/>
-            </w:r>
-            <w:r>
-              <w:rPr>
-                <w:b/>
-                <w:bCs/>
-                <w:noProof/>
-                <w:webHidden/>
-              </w:rPr>
-              <w:t>15</w:t>
             </w:r>
             <w:r>
               <w:rPr>
@@ -2774,6 +2948,7 @@
         <w:ind w:left="0" w:right="0" w:firstLine="709"/>
         <w:rPr>
           <w:szCs w:val="28"/>
+          <w:lang w:val="en-US"/>
         </w:rPr>
       </w:pPr>
       <w:r>
@@ -4711,6 +4886,7 @@
                 <w:lang w:val="en-US"/>
               </w:rPr>
             </w:pPr>
+            <w:proofErr w:type="spellStart"/>
             <w:r>
               <w:rPr>
                 <w:sz w:val="28"/>
@@ -4719,6 +4895,7 @@
               </w:rPr>
               <w:t>WiFi</w:t>
             </w:r>
+            <w:proofErr w:type="spellEnd"/>
           </w:p>
         </w:tc>
         <w:tc>
@@ -4796,8 +4973,17 @@
                 <w:sz w:val="28"/>
                 <w:szCs w:val="28"/>
               </w:rPr>
-              <w:t>Wireless Fidelity</w:t>
-            </w:r>
+              <w:t xml:space="preserve">Wireless </w:t>
+            </w:r>
+            <w:proofErr w:type="spellStart"/>
+            <w:r>
+              <w:rPr>
+                <w:sz w:val="28"/>
+                <w:szCs w:val="28"/>
+              </w:rPr>
+              <w:t>Fidelity</w:t>
+            </w:r>
+            <w:proofErr w:type="spellEnd"/>
             <w:r>
               <w:rPr>
                 <w:sz w:val="28"/>
@@ -6964,7 +7150,15 @@
         <w:ind w:left="0" w:right="0" w:firstLine="709"/>
       </w:pPr>
       <w:r>
-        <w:t xml:space="preserve">В настоящее время всё распространённее становится удалённая работа и, соответственно, технологии виртуализации и удалённого доступа к электронному оборудованию. Например, для удалённой работы в закрытой инфраструктуре компании может использоваться сервер с виртуальной машиной, к которой сотрудник подключается сотрудник. </w:t>
+        <w:t xml:space="preserve">В настоящее время всё </w:t>
+      </w:r>
+      <w:proofErr w:type="spellStart"/>
+      <w:r>
+        <w:t>распространённее</w:t>
+      </w:r>
+      <w:proofErr w:type="spellEnd"/>
+      <w:r>
+        <w:t xml:space="preserve"> становится удалённая работа и, соответственно, технологии виртуализации и удалённого доступа к электронному оборудованию. Например, для удалённой работы в закрытой инфраструктуре компании может использоваться сервер с виртуальной машиной, к которой сотрудник подключается сотрудник. </w:t>
       </w:r>
     </w:p>
     <w:p>
@@ -6973,7 +7167,31 @@
         <w:ind w:left="0" w:right="0" w:firstLine="709"/>
       </w:pPr>
       <w:r>
-        <w:t xml:space="preserve">Для подключения какого-либо USB устройства (например, флешки или программатора) к такой виртуальной машине может использоваться сервер USB over ethernet или USB over IP. </w:t>
+        <w:t xml:space="preserve">Для подключения какого-либо USB устройства (например, флешки или программатора) к такой виртуальной машине может использоваться сервер USB </w:t>
+      </w:r>
+      <w:proofErr w:type="spellStart"/>
+      <w:r>
+        <w:t>over</w:t>
+      </w:r>
+      <w:proofErr w:type="spellEnd"/>
+      <w:r>
+        <w:t xml:space="preserve"> </w:t>
+      </w:r>
+      <w:proofErr w:type="spellStart"/>
+      <w:r>
+        <w:t>ethernet</w:t>
+      </w:r>
+      <w:proofErr w:type="spellEnd"/>
+      <w:r>
+        <w:t xml:space="preserve"> или USB </w:t>
+      </w:r>
+      <w:proofErr w:type="spellStart"/>
+      <w:r>
+        <w:t>over</w:t>
+      </w:r>
+      <w:proofErr w:type="spellEnd"/>
+      <w:r>
+        <w:t xml:space="preserve"> IP. </w:t>
       </w:r>
     </w:p>
     <w:p>
@@ -7068,12 +7286,14 @@
       <w:r>
         <w:t xml:space="preserve"> </w:t>
       </w:r>
+      <w:proofErr w:type="spellStart"/>
       <w:r>
         <w:rPr>
           <w:lang w:val="en-US"/>
         </w:rPr>
         <w:t>WiFi</w:t>
       </w:r>
+      <w:proofErr w:type="spellEnd"/>
       <w:r>
         <w:t xml:space="preserve"> компании S</w:t>
       </w:r>
@@ -7089,12 +7309,14 @@
       <w:r>
         <w:t xml:space="preserve">Он имеет встроенный модуль </w:t>
       </w:r>
+      <w:proofErr w:type="spellStart"/>
       <w:r>
         <w:rPr>
           <w:lang w:val="en-US"/>
         </w:rPr>
         <w:t>WiFi</w:t>
       </w:r>
+      <w:proofErr w:type="spellEnd"/>
       <w:r>
         <w:t xml:space="preserve"> </w:t>
       </w:r>
@@ -7122,12 +7344,14 @@
       <w:r>
         <w:t xml:space="preserve"> </w:t>
       </w:r>
+      <w:proofErr w:type="spellStart"/>
       <w:r>
         <w:rPr>
           <w:lang w:val="en-US"/>
         </w:rPr>
         <w:t>WiFi</w:t>
       </w:r>
+      <w:proofErr w:type="spellEnd"/>
       <w:r>
         <w:t xml:space="preserve">, но нет </w:t>
       </w:r>
@@ -7237,6 +7461,7 @@
         </w:rPr>
         <w:t xml:space="preserve"> </w:t>
       </w:r>
+      <w:proofErr w:type="spellStart"/>
       <w:r>
         <w:rPr>
           <w:szCs w:val="28"/>
@@ -7244,6 +7469,7 @@
         </w:rPr>
         <w:t>WiFi</w:t>
       </w:r>
+      <w:proofErr w:type="spellEnd"/>
     </w:p>
     <w:p>
       <w:pPr>
@@ -7319,9 +7545,19 @@
       <w:r>
         <w:t xml:space="preserve"> Производством таких серверов занимается компания </w:t>
       </w:r>
-      <w:r>
-        <w:t>Digi AnywhereUSB</w:t>
-      </w:r>
+      <w:proofErr w:type="spellStart"/>
+      <w:r>
+        <w:t>Digi</w:t>
+      </w:r>
+      <w:proofErr w:type="spellEnd"/>
+      <w:r>
+        <w:t xml:space="preserve"> </w:t>
+      </w:r>
+      <w:proofErr w:type="spellStart"/>
+      <w:r>
+        <w:t>AnywhereUSB</w:t>
+      </w:r>
+      <w:proofErr w:type="spellEnd"/>
       <w:r>
         <w:t xml:space="preserve">. Они производят сервера со множеством </w:t>
       </w:r>
@@ -7361,24 +7597,28 @@
       <w:r>
         <w:t xml:space="preserve">с подключением к </w:t>
       </w:r>
+      <w:proofErr w:type="spellStart"/>
       <w:r>
         <w:rPr>
           <w:lang w:val="en-US"/>
         </w:rPr>
         <w:t>WiFi</w:t>
       </w:r>
+      <w:proofErr w:type="spellEnd"/>
       <w:r>
         <w:t>.</w:t>
       </w:r>
       <w:r>
         <w:t xml:space="preserve"> Однако подобные сервера зачастую имеют большие габариты, а большинство не имеют варианта подключения через </w:t>
       </w:r>
+      <w:proofErr w:type="spellStart"/>
       <w:r>
         <w:rPr>
           <w:lang w:val="en-US"/>
         </w:rPr>
         <w:t>WiFi</w:t>
       </w:r>
+      <w:proofErr w:type="spellEnd"/>
       <w:r>
         <w:t xml:space="preserve">, а только по </w:t>
       </w:r>
@@ -7479,9 +7719,11 @@
         </w:rPr>
         <w:t xml:space="preserve"> – Сервер </w:t>
       </w:r>
+      <w:proofErr w:type="spellStart"/>
       <w:r>
         <w:t>AnywhereUSB</w:t>
       </w:r>
+      <w:proofErr w:type="spellEnd"/>
     </w:p>
     <w:p>
       <w:pPr>
@@ -8301,6 +8543,7 @@
         </w:rPr>
         <w:t xml:space="preserve">е интерфейса </w:t>
       </w:r>
+      <w:proofErr w:type="spellStart"/>
       <w:r>
         <w:rPr>
           <w:sz w:val="28"/>
@@ -8309,6 +8552,7 @@
         </w:rPr>
         <w:t>WiFi</w:t>
       </w:r>
+      <w:proofErr w:type="spellEnd"/>
       <w:r>
         <w:rPr>
           <w:sz w:val="28"/>
@@ -8483,7 +8727,35 @@
         <w:rPr>
           <w:szCs w:val="28"/>
         </w:rPr>
-        <w:t xml:space="preserve">. Структурная схема была разработана согласно ГОСТ 2.701-2008. В качестве среды разработки была выбрана программа Altium Designer. Структурная схема устройства представлена на рисунке </w:t>
+        <w:t xml:space="preserve">. Структурная схема была разработана согласно ГОСТ 2.701-2008. В качестве среды разработки была выбрана программа </w:t>
+      </w:r>
+      <w:proofErr w:type="spellStart"/>
+      <w:r>
+        <w:rPr>
+          <w:szCs w:val="28"/>
+        </w:rPr>
+        <w:t>Altium</w:t>
+      </w:r>
+      <w:proofErr w:type="spellEnd"/>
+      <w:r>
+        <w:rPr>
+          <w:szCs w:val="28"/>
+        </w:rPr>
+        <w:t xml:space="preserve"> </w:t>
+      </w:r>
+      <w:proofErr w:type="spellStart"/>
+      <w:r>
+        <w:rPr>
+          <w:szCs w:val="28"/>
+        </w:rPr>
+        <w:t>Designer</w:t>
+      </w:r>
+      <w:proofErr w:type="spellEnd"/>
+      <w:r>
+        <w:rPr>
+          <w:szCs w:val="28"/>
+        </w:rPr>
+        <w:t xml:space="preserve">. Структурная схема устройства представлена на рисунке </w:t>
       </w:r>
       <w:r>
         <w:rPr>
@@ -8773,6 +9045,7 @@
         </w:rPr>
         <w:t xml:space="preserve">радио – для передачи данных по </w:t>
       </w:r>
+      <w:proofErr w:type="spellStart"/>
       <w:r>
         <w:rPr>
           <w:szCs w:val="28"/>
@@ -8780,6 +9053,7 @@
         </w:rPr>
         <w:t>WiFi</w:t>
       </w:r>
+      <w:proofErr w:type="spellEnd"/>
       <w:r>
         <w:rPr>
           <w:szCs w:val="28"/>
@@ -8864,7 +9138,35 @@
         <w:rPr>
           <w:szCs w:val="28"/>
         </w:rPr>
-        <w:t xml:space="preserve">Разработка схемы электрической функциональной (Э2) предполагает первоначальную оценку работы и выделение основных функциональных частей, из которых состоит устройство. Функциональная схема была разработана согласно ГОСТ 2.701-2008. В качестве среды разработки была выбрана программа Altium Designer. Функциональная схема устройства представлена на рисунке </w:t>
+        <w:t xml:space="preserve">Разработка схемы электрической функциональной (Э2) предполагает первоначальную оценку работы и выделение основных функциональных частей, из которых состоит устройство. Функциональная схема была разработана согласно ГОСТ 2.701-2008. В качестве среды разработки была выбрана программа </w:t>
+      </w:r>
+      <w:proofErr w:type="spellStart"/>
+      <w:r>
+        <w:rPr>
+          <w:szCs w:val="28"/>
+        </w:rPr>
+        <w:t>Altium</w:t>
+      </w:r>
+      <w:proofErr w:type="spellEnd"/>
+      <w:r>
+        <w:rPr>
+          <w:szCs w:val="28"/>
+        </w:rPr>
+        <w:t xml:space="preserve"> </w:t>
+      </w:r>
+      <w:proofErr w:type="spellStart"/>
+      <w:r>
+        <w:rPr>
+          <w:szCs w:val="28"/>
+        </w:rPr>
+        <w:t>Designer</w:t>
+      </w:r>
+      <w:proofErr w:type="spellEnd"/>
+      <w:r>
+        <w:rPr>
+          <w:szCs w:val="28"/>
+        </w:rPr>
+        <w:t xml:space="preserve">. Функциональная схема устройства представлена на рисунке </w:t>
       </w:r>
       <w:r>
         <w:rPr>
@@ -9166,6 +9468,7 @@
         </w:rPr>
         <w:t xml:space="preserve"> </w:t>
       </w:r>
+      <w:proofErr w:type="spellStart"/>
       <w:r>
         <w:rPr>
           <w:sz w:val="28"/>
@@ -9174,6 +9477,7 @@
         </w:rPr>
         <w:t>WiFi</w:t>
       </w:r>
+      <w:proofErr w:type="spellEnd"/>
       <w:proofErr w:type="gramEnd"/>
       <w:r>
         <w:rPr>
@@ -9201,12 +9505,21 @@
         </w:rPr>
         <w:t xml:space="preserve">− </w:t>
       </w:r>
-      <w:r>
-        <w:rPr>
-          <w:sz w:val="28"/>
-          <w:szCs w:val="28"/>
-        </w:rPr>
-        <w:t>среобразователь логического уровня, позволяющий программировать устройства, оперирующие меньшими уровнями логического сигнала,</w:t>
+      <w:proofErr w:type="spellStart"/>
+      <w:r>
+        <w:rPr>
+          <w:sz w:val="28"/>
+          <w:szCs w:val="28"/>
+        </w:rPr>
+        <w:t>среобразователь</w:t>
+      </w:r>
+      <w:proofErr w:type="spellEnd"/>
+      <w:r>
+        <w:rPr>
+          <w:sz w:val="28"/>
+          <w:szCs w:val="28"/>
+        </w:rPr>
+        <w:t xml:space="preserve"> логического уровня, позволяющий программировать устройства, оперирующие меньшими уровнями логического сигнала,</w:t>
       </w:r>
     </w:p>
     <w:p>
@@ -9235,6 +9548,7 @@
         </w:rPr>
         <w:t xml:space="preserve">антенна для подключения к сети </w:t>
       </w:r>
+      <w:proofErr w:type="spellStart"/>
       <w:r>
         <w:rPr>
           <w:sz w:val="28"/>
@@ -9243,6 +9557,7 @@
         </w:rPr>
         <w:t>WiFi</w:t>
       </w:r>
+      <w:proofErr w:type="spellEnd"/>
       <w:r>
         <w:rPr>
           <w:sz w:val="28"/>
@@ -9270,12 +9585,21 @@
         </w:rPr>
         <w:t xml:space="preserve">− </w:t>
       </w:r>
-      <w:r>
-        <w:rPr>
-          <w:sz w:val="28"/>
-          <w:szCs w:val="28"/>
-        </w:rPr>
-        <w:t xml:space="preserve">светоиндикация питания, передачи данных и активного соединения </w:t>
+      <w:proofErr w:type="spellStart"/>
+      <w:r>
+        <w:rPr>
+          <w:sz w:val="28"/>
+          <w:szCs w:val="28"/>
+        </w:rPr>
+        <w:t>светоиндикация</w:t>
+      </w:r>
+      <w:proofErr w:type="spellEnd"/>
+      <w:r>
+        <w:rPr>
+          <w:sz w:val="28"/>
+          <w:szCs w:val="28"/>
+        </w:rPr>
+        <w:t xml:space="preserve"> питания, передачи данных и активного соединения </w:t>
       </w:r>
       <w:r>
         <w:rPr>
@@ -9627,7 +9951,39 @@
           <w:sz w:val="28"/>
           <w:szCs w:val="28"/>
         </w:rPr>
-        <w:t>.001 Э3. В качестве среды разработки была выбрана САПР Altium Designer.</w:t>
+        <w:t xml:space="preserve">.001 Э3. В качестве среды разработки была выбрана САПР </w:t>
+      </w:r>
+      <w:proofErr w:type="spellStart"/>
+      <w:r>
+        <w:rPr>
+          <w:sz w:val="28"/>
+          <w:szCs w:val="28"/>
+        </w:rPr>
+        <w:t>Altium</w:t>
+      </w:r>
+      <w:proofErr w:type="spellEnd"/>
+      <w:r>
+        <w:rPr>
+          <w:sz w:val="28"/>
+          <w:szCs w:val="28"/>
+        </w:rPr>
+        <w:t xml:space="preserve"> </w:t>
+      </w:r>
+      <w:proofErr w:type="spellStart"/>
+      <w:r>
+        <w:rPr>
+          <w:sz w:val="28"/>
+          <w:szCs w:val="28"/>
+        </w:rPr>
+        <w:t>Designer</w:t>
+      </w:r>
+      <w:proofErr w:type="spellEnd"/>
+      <w:r>
+        <w:rPr>
+          <w:sz w:val="28"/>
+          <w:szCs w:val="28"/>
+        </w:rPr>
+        <w:t>.</w:t>
       </w:r>
     </w:p>
     <w:p>
@@ -11028,7 +11384,23 @@
           <w:sz w:val="28"/>
           <w:szCs w:val="28"/>
         </w:rPr>
-        <w:t xml:space="preserve">необходим для подключения внешнего программируемого устройства. Распиновка разъёма соответствует версии </w:t>
+        <w:t xml:space="preserve">необходим для подключения внешнего программируемого устройства. </w:t>
+      </w:r>
+      <w:proofErr w:type="spellStart"/>
+      <w:r>
+        <w:rPr>
+          <w:sz w:val="28"/>
+          <w:szCs w:val="28"/>
+        </w:rPr>
+        <w:t>Распиновка</w:t>
+      </w:r>
+      <w:proofErr w:type="spellEnd"/>
+      <w:r>
+        <w:rPr>
+          <w:sz w:val="28"/>
+          <w:szCs w:val="28"/>
+        </w:rPr>
+        <w:t xml:space="preserve"> разъёма соответствует версии </w:t>
       </w:r>
       <w:r>
         <w:rPr>
@@ -11456,9 +11828,16 @@
         <w:rPr>
           <w:sz w:val="28"/>
           <w:szCs w:val="28"/>
-          <w:lang w:val="en-US"/>
-        </w:rPr>
-        <w:t>, R</w:t>
+        </w:rPr>
+        <w:t xml:space="preserve">, </w:t>
+      </w:r>
+      <w:r>
+        <w:rPr>
+          <w:sz w:val="28"/>
+          <w:szCs w:val="28"/>
+          <w:lang w:val="en-US"/>
+        </w:rPr>
+        <w:t>R</w:t>
       </w:r>
       <w:r>
         <w:rPr>
@@ -11471,9 +11850,23 @@
         <w:rPr>
           <w:sz w:val="28"/>
           <w:szCs w:val="28"/>
-          <w:lang w:val="en-US"/>
-        </w:rPr>
-        <w:t>, R9</w:t>
+        </w:rPr>
+        <w:t xml:space="preserve">, </w:t>
+      </w:r>
+      <w:r>
+        <w:rPr>
+          <w:sz w:val="28"/>
+          <w:szCs w:val="28"/>
+          <w:lang w:val="en-US"/>
+        </w:rPr>
+        <w:t>R</w:t>
+      </w:r>
+      <w:r>
+        <w:rPr>
+          <w:sz w:val="28"/>
+          <w:szCs w:val="28"/>
+        </w:rPr>
+        <w:t>9</w:t>
       </w:r>
       <w:r>
         <w:rPr>
@@ -11614,10 +12007,7 @@
         <w:t xml:space="preserve">. Данный модуль имеет встроенную антенну и имеет возможность передачи данных по </w:t>
       </w:r>
       <w:r>
-        <w:t xml:space="preserve">WiFi </w:t>
-      </w:r>
-      <w:r>
-        <w:t>2.4ГГц для доступа в Интернет, а также большое количество оперативной памяти (16 Мб), что упрощает разработку программного кода для него.</w:t>
+        <w:t>WiFi 2.4ГГц для доступа в Интернет, а также большое количество оперативной памяти (16 Мб), что упрощает разработку программного кода для него.</w:t>
       </w:r>
     </w:p>
     <w:p>
@@ -12110,35 +12500,7 @@
                 <w:rFonts w:ascii="Cambria Math" w:hAnsi="Cambria Math"/>
                 <w:szCs w:val="28"/>
               </w:rPr>
-              <m:t>3,3В-</m:t>
-            </m:r>
-            <m:r>
-              <w:rPr>
-                <w:rFonts w:ascii="Cambria Math" w:hAnsi="Cambria Math"/>
-                <w:szCs w:val="28"/>
-              </w:rPr>
-              <m:t>1</m:t>
-            </m:r>
-            <m:r>
-              <w:rPr>
-                <w:rFonts w:ascii="Cambria Math" w:hAnsi="Cambria Math"/>
-                <w:szCs w:val="28"/>
-              </w:rPr>
-              <m:t>,</m:t>
-            </m:r>
-            <m:r>
-              <w:rPr>
-                <w:rFonts w:ascii="Cambria Math" w:hAnsi="Cambria Math"/>
-                <w:szCs w:val="28"/>
-              </w:rPr>
-              <m:t>8</m:t>
-            </m:r>
-            <m:r>
-              <w:rPr>
-                <w:rFonts w:ascii="Cambria Math" w:hAnsi="Cambria Math"/>
-                <w:szCs w:val="28"/>
-              </w:rPr>
-              <m:t>В</m:t>
+              <m:t>3,3В-1,8В</m:t>
             </m:r>
           </m:num>
           <m:den>
@@ -12156,21 +12518,7 @@
             <w:rFonts w:ascii="Cambria Math" w:hAnsi="Cambria Math"/>
             <w:szCs w:val="28"/>
           </w:rPr>
-          <m:t>=</m:t>
-        </m:r>
-        <m:r>
-          <w:rPr>
-            <w:rFonts w:ascii="Cambria Math" w:hAnsi="Cambria Math"/>
-            <w:szCs w:val="28"/>
-          </w:rPr>
-          <m:t>75</m:t>
-        </m:r>
-        <m:r>
-          <w:rPr>
-            <w:rFonts w:ascii="Cambria Math" w:hAnsi="Cambria Math"/>
-            <w:szCs w:val="28"/>
-          </w:rPr>
-          <m:t>Ом≈68Ом</m:t>
+          <m:t>=75Ом≈68Ом</m:t>
         </m:r>
       </m:oMath>
       <w:r>
@@ -12219,7 +12567,6 @@
         <w:rPr>
           <w:iCs/>
           <w:szCs w:val="28"/>
-          <w:lang w:val="en-US"/>
         </w:rPr>
         <w:t>2</w:t>
       </w:r>
@@ -12243,13 +12590,7 @@
         <w:rPr>
           <w:szCs w:val="28"/>
         </w:rPr>
-        <w:t>Красный</w:t>
-      </w:r>
-      <w:r>
-        <w:rPr>
-          <w:szCs w:val="28"/>
-        </w:rPr>
-        <w:t xml:space="preserve"> светодиод </w:t>
+        <w:t xml:space="preserve">Красный светодиод </w:t>
       </w:r>
       <w:r>
         <w:rPr>
@@ -12274,43 +12615,7 @@
         <w:rPr>
           <w:szCs w:val="28"/>
         </w:rPr>
-        <w:t>имеет напряжение 2,</w:t>
-      </w:r>
-      <w:r>
-        <w:rPr>
-          <w:szCs w:val="28"/>
-        </w:rPr>
-        <w:t>1</w:t>
-      </w:r>
-      <w:r>
-        <w:rPr>
-          <w:szCs w:val="28"/>
-        </w:rPr>
-        <w:t>…</w:t>
-      </w:r>
-      <w:r>
-        <w:rPr>
-          <w:szCs w:val="28"/>
-        </w:rPr>
-        <w:t>2</w:t>
-      </w:r>
-      <w:r>
-        <w:rPr>
-          <w:szCs w:val="28"/>
-        </w:rPr>
-        <w:t>,</w:t>
-      </w:r>
-      <w:r>
-        <w:rPr>
-          <w:szCs w:val="28"/>
-        </w:rPr>
-        <w:t>6</w:t>
-      </w:r>
-      <w:r>
-        <w:rPr>
-          <w:szCs w:val="28"/>
-        </w:rPr>
-        <w:t>В для прямого тока 20мА. Ограничивающий светодиод резистор имеет номинальное сопротивление</w:t>
+        <w:t>имеет напряжение 2,1…2,6В для прямого тока 20мА. Ограничивающий светодиод резистор имеет номинальное сопротивление</w:t>
       </w:r>
     </w:p>
     <w:p>
@@ -12376,21 +12681,7 @@
                 <w:rFonts w:ascii="Cambria Math" w:hAnsi="Cambria Math"/>
                 <w:szCs w:val="28"/>
               </w:rPr>
-              <m:t>3,3В-2,</m:t>
-            </m:r>
-            <m:r>
-              <w:rPr>
-                <w:rFonts w:ascii="Cambria Math" w:hAnsi="Cambria Math"/>
-                <w:szCs w:val="28"/>
-              </w:rPr>
-              <m:t>1</m:t>
-            </m:r>
-            <m:r>
-              <w:rPr>
-                <w:rFonts w:ascii="Cambria Math" w:hAnsi="Cambria Math"/>
-                <w:szCs w:val="28"/>
-              </w:rPr>
-              <m:t>В</m:t>
+              <m:t>3,3В-2,1В</m:t>
             </m:r>
           </m:num>
           <m:den>
@@ -12408,21 +12699,7 @@
             <w:rFonts w:ascii="Cambria Math" w:hAnsi="Cambria Math"/>
             <w:szCs w:val="28"/>
           </w:rPr>
-          <m:t>=</m:t>
-        </m:r>
-        <m:r>
-          <w:rPr>
-            <w:rFonts w:ascii="Cambria Math" w:hAnsi="Cambria Math"/>
-            <w:szCs w:val="28"/>
-          </w:rPr>
-          <m:t>60</m:t>
-        </m:r>
-        <m:r>
-          <w:rPr>
-            <w:rFonts w:ascii="Cambria Math" w:hAnsi="Cambria Math"/>
-            <w:szCs w:val="28"/>
-          </w:rPr>
-          <m:t>Ом≈68Ом</m:t>
+          <m:t>=60Ом≈68Ом</m:t>
         </m:r>
       </m:oMath>
       <w:r>
@@ -12471,7 +12748,6 @@
         <w:rPr>
           <w:iCs/>
           <w:szCs w:val="28"/>
-          <w:lang w:val="en-US"/>
         </w:rPr>
         <w:t>3</w:t>
       </w:r>
@@ -12670,21 +12946,7 @@
             <w:rFonts w:ascii="Cambria Math" w:hAnsi="Cambria Math"/>
             <w:szCs w:val="28"/>
           </w:rPr>
-          <m:t>τ</m:t>
-        </m:r>
-        <m:r>
-          <w:rPr>
-            <w:rFonts w:ascii="Cambria Math" w:hAnsi="Cambria Math"/>
-            <w:szCs w:val="28"/>
-          </w:rPr>
-          <m:t xml:space="preserve">= </m:t>
-        </m:r>
-        <m:r>
-          <w:rPr>
-            <w:rFonts w:ascii="Cambria Math" w:hAnsi="Cambria Math"/>
-            <w:szCs w:val="28"/>
-          </w:rPr>
-          <m:t>3</m:t>
+          <m:t>τ= 3</m:t>
         </m:r>
         <m:sSub>
           <m:sSubPr>
@@ -12749,42 +13011,7 @@
             <w:rFonts w:ascii="Cambria Math" w:hAnsi="Cambria Math"/>
             <w:szCs w:val="28"/>
           </w:rPr>
-          <m:t>=</m:t>
-        </m:r>
-        <m:r>
-          <w:rPr>
-            <w:rFonts w:ascii="Cambria Math" w:hAnsi="Cambria Math"/>
-            <w:szCs w:val="28"/>
-          </w:rPr>
-          <m:t>3∙5,1к</m:t>
-        </m:r>
-        <m:r>
-          <w:rPr>
-            <w:rFonts w:ascii="Cambria Math" w:hAnsi="Cambria Math"/>
-            <w:szCs w:val="28"/>
-          </w:rPr>
-          <m:t>Ом</m:t>
-        </m:r>
-        <m:r>
-          <w:rPr>
-            <w:rFonts w:ascii="Cambria Math" w:hAnsi="Cambria Math"/>
-            <w:szCs w:val="28"/>
-          </w:rPr>
-          <m:t>∙10мкФ=</m:t>
-        </m:r>
-        <m:r>
-          <w:rPr>
-            <w:rFonts w:ascii="Cambria Math" w:hAnsi="Cambria Math"/>
-            <w:szCs w:val="28"/>
-          </w:rPr>
-          <m:t>51мс&gt;50</m:t>
-        </m:r>
-        <m:r>
-          <w:rPr>
-            <w:rFonts w:ascii="Cambria Math" w:hAnsi="Cambria Math"/>
-            <w:szCs w:val="28"/>
-          </w:rPr>
-          <m:t>мкс</m:t>
+          <m:t>=3∙5,1кОм∙10мкФ=51мс&gt;50мкс</m:t>
         </m:r>
       </m:oMath>
       <w:r>
@@ -12793,12 +13020,6 @@
           <w:szCs w:val="28"/>
         </w:rPr>
         <w:tab/>
-      </w:r>
-      <w:r>
-        <w:rPr>
-          <w:i/>
-          <w:szCs w:val="28"/>
-        </w:rPr>
         <w:t xml:space="preserve"> </w:t>
       </w:r>
       <w:r>
@@ -12888,6 +13109,7 @@
         </w:rPr>
         <w:t xml:space="preserve">входит в рекомендации компании </w:t>
       </w:r>
+      <w:proofErr w:type="spellStart"/>
       <w:r>
         <w:rPr>
           <w:szCs w:val="28"/>
@@ -12895,6 +13117,7 @@
         </w:rPr>
         <w:t>Espressif</w:t>
       </w:r>
+      <w:proofErr w:type="spellEnd"/>
       <w:r>
         <w:rPr>
           <w:szCs w:val="28"/>
@@ -13162,14 +13385,7 @@
             <w:rFonts w:ascii="Cambria Math" w:hAnsi="Cambria Math"/>
             <w:szCs w:val="28"/>
           </w:rPr>
-          <m:t xml:space="preserve">= </m:t>
-        </m:r>
-        <m:r>
-          <w:rPr>
-            <w:rFonts w:ascii="Cambria Math" w:hAnsi="Cambria Math"/>
-            <w:szCs w:val="28"/>
-          </w:rPr>
-          <m:t>0,6В</m:t>
+          <m:t>= 0,6В</m:t>
         </m:r>
         <m:d>
           <m:dPr>
@@ -13326,7 +13542,6 @@
         <w:rPr>
           <w:iCs/>
           <w:szCs w:val="28"/>
-          <w:lang w:val="en-US"/>
         </w:rPr>
         <w:t>5</w:t>
       </w:r>
@@ -13383,14 +13598,7 @@
             <w:rFonts w:ascii="Cambria Math" w:hAnsi="Cambria Math"/>
             <w:szCs w:val="28"/>
           </w:rPr>
-          <m:t>=</m:t>
-        </m:r>
-        <m:r>
-          <w:rPr>
-            <w:rFonts w:ascii="Cambria Math" w:hAnsi="Cambria Math"/>
-            <w:szCs w:val="28"/>
-          </w:rPr>
-          <m:t>0,6В</m:t>
+          <m:t>=0,6В</m:t>
         </m:r>
         <m:d>
           <m:dPr>
@@ -13496,7 +13704,6 @@
         <w:rPr>
           <w:iCs/>
           <w:szCs w:val="28"/>
-          <w:lang w:val="en-US"/>
         </w:rPr>
         <w:t>5</w:t>
       </w:r>
@@ -13961,7 +14168,21 @@
         <w:rPr>
           <w:szCs w:val="28"/>
         </w:rPr>
-        <w:t xml:space="preserve"> developer URL: https://developer.arm.com/documentation/101636/0100/Debug-and-Trace/JTAG-SWD-Interface (дата обращения: 02.12.2024).</w:t>
+        <w:t xml:space="preserve"> </w:t>
+      </w:r>
+      <w:proofErr w:type="spellStart"/>
+      <w:r>
+        <w:rPr>
+          <w:szCs w:val="28"/>
+        </w:rPr>
+        <w:t>developer</w:t>
+      </w:r>
+      <w:proofErr w:type="spellEnd"/>
+      <w:r>
+        <w:rPr>
+          <w:szCs w:val="28"/>
+        </w:rPr>
+        <w:t xml:space="preserve"> URL: https://developer.arm.com/documentation/101636/0100/Debug-and-Trace/JTAG-SWD-Interface (дата обращения: 02.12.2024).</w:t>
       </w:r>
     </w:p>
     <w:p>

</xml_diff>